<commit_message>
insert space and change UPCM to UPMC (report)
</commit_message>
<xml_diff>
--- a/Rapport projet.docx
+++ b/Rapport projet.docx
@@ -1,6 +1,6 @@
 
 <file path=word/document.xml><?xml version="1.0" encoding="utf-8"?>
-<w:document xmlns:wpc="http://schemas.microsoft.com/office/word/2010/wordprocessingCanvas" xmlns:cx="http://schemas.microsoft.com/office/drawing/2014/chartex" xmlns:cx1="http://schemas.microsoft.com/office/drawing/2015/9/8/chartex" xmlns:cx2="http://schemas.microsoft.com/office/drawing/2015/10/21/chartex" xmlns:mc="http://schemas.openxmlformats.org/markup-compatibility/2006" xmlns:o="urn:schemas-microsoft-com:office:office" xmlns:r="http://schemas.openxmlformats.org/officeDocument/2006/relationships" xmlns:m="http://schemas.openxmlformats.org/officeDocument/2006/math" xmlns:v="urn:schemas-microsoft-com:vml" xmlns:wp14="http://schemas.microsoft.com/office/word/2010/wordprocessingDrawing" xmlns:wp="http://schemas.openxmlformats.org/drawingml/2006/wordprocessingDrawing" xmlns:w10="urn:schemas-microsoft-com:office:word" xmlns:w="http://schemas.openxmlformats.org/wordprocessingml/2006/main" xmlns:w14="http://schemas.microsoft.com/office/word/2010/wordml" xmlns:w15="http://schemas.microsoft.com/office/word/2012/wordml" xmlns:w16se="http://schemas.microsoft.com/office/word/2015/wordml/symex" xmlns:wpg="http://schemas.microsoft.com/office/word/2010/wordprocessingGroup" xmlns:wpi="http://schemas.microsoft.com/office/word/2010/wordprocessingInk" xmlns:wne="http://schemas.microsoft.com/office/word/2006/wordml" xmlns:wps="http://schemas.microsoft.com/office/word/2010/wordprocessingShape" mc:Ignorable="w14 w15 w16se wp14">
+<w:document xmlns:wpc="http://schemas.microsoft.com/office/word/2010/wordprocessingCanvas" xmlns:cx="http://schemas.microsoft.com/office/drawing/2014/chartex" xmlns:cx1="http://schemas.microsoft.com/office/drawing/2015/9/8/chartex" xmlns:cx2="http://schemas.microsoft.com/office/drawing/2015/10/21/chartex" xmlns:cx3="http://schemas.microsoft.com/office/drawing/2016/5/9/chartex" xmlns:cx4="http://schemas.microsoft.com/office/drawing/2016/5/10/chartex" xmlns:cx5="http://schemas.microsoft.com/office/drawing/2016/5/11/chartex" xmlns:mc="http://schemas.openxmlformats.org/markup-compatibility/2006" xmlns:o="urn:schemas-microsoft-com:office:office" xmlns:r="http://schemas.openxmlformats.org/officeDocument/2006/relationships" xmlns:m="http://schemas.openxmlformats.org/officeDocument/2006/math" xmlns:v="urn:schemas-microsoft-com:vml" xmlns:wp14="http://schemas.microsoft.com/office/word/2010/wordprocessingDrawing" xmlns:wp="http://schemas.openxmlformats.org/drawingml/2006/wordprocessingDrawing" xmlns:w10="urn:schemas-microsoft-com:office:word" xmlns:w="http://schemas.openxmlformats.org/wordprocessingml/2006/main" xmlns:w14="http://schemas.microsoft.com/office/word/2010/wordml" xmlns:w15="http://schemas.microsoft.com/office/word/2012/wordml" xmlns:w16se="http://schemas.microsoft.com/office/word/2015/wordml/symex" xmlns:wpg="http://schemas.microsoft.com/office/word/2010/wordprocessingGroup" xmlns:wpi="http://schemas.microsoft.com/office/word/2010/wordprocessingInk" xmlns:wne="http://schemas.microsoft.com/office/word/2006/wordml" xmlns:wps="http://schemas.microsoft.com/office/word/2010/wordprocessingShape" mc:Ignorable="w14 w15 w16se wp14">
   <w:body>
     <w:sdt>
       <w:sdtPr>
@@ -3966,7 +3966,7 @@
                                         <w:sz w:val="26"/>
                                         <w:szCs w:val="26"/>
                                       </w:rPr>
-                                      <w:t>Clément FESTAL &amp; Gaël DOTTEL</w:t>
+                                      <w:t xml:space="preserve">Clément FESTAL &amp; Gaël DOTTEL </w:t>
                                     </w:r>
                                   </w:sdtContent>
                                 </w:sdt>
@@ -3976,7 +3976,25 @@
                                     <w:sz w:val="26"/>
                                     <w:szCs w:val="26"/>
                                   </w:rPr>
-                                  <w:t>&amp; Narimane LOUAHADJ</w:t>
+                                  <w:t xml:space="preserve">&amp; </w:t>
+                                </w:r>
+                                <w:proofErr w:type="spellStart"/>
+                                <w:r>
+                                  <w:rPr>
+                                    <w:color w:val="5B9BD5" w:themeColor="accent1"/>
+                                    <w:sz w:val="26"/>
+                                    <w:szCs w:val="26"/>
+                                  </w:rPr>
+                                  <w:t>Narimane</w:t>
+                                </w:r>
+                                <w:proofErr w:type="spellEnd"/>
+                                <w:r>
+                                  <w:rPr>
+                                    <w:color w:val="5B9BD5" w:themeColor="accent1"/>
+                                    <w:sz w:val="26"/>
+                                    <w:szCs w:val="26"/>
+                                  </w:rPr>
+                                  <w:t xml:space="preserve"> LOUAHADJ</w:t>
                                 </w:r>
                               </w:p>
                               <w:p>
@@ -4005,7 +4023,21 @@
                                         <w:caps/>
                                         <w:color w:val="595959" w:themeColor="text1" w:themeTint="A6"/>
                                       </w:rPr>
-                                      <w:t>Polytech UPCM</w:t>
+                                      <w:t>Polytech UP</w:t>
+                                    </w:r>
+                                    <w:r>
+                                      <w:rPr>
+                                        <w:caps/>
+                                        <w:color w:val="595959" w:themeColor="text1" w:themeTint="A6"/>
+                                      </w:rPr>
+                                      <w:t>M</w:t>
+                                    </w:r>
+                                    <w:r>
+                                      <w:rPr>
+                                        <w:caps/>
+                                        <w:color w:val="595959" w:themeColor="text1" w:themeTint="A6"/>
+                                      </w:rPr>
+                                      <w:t>C</w:t>
                                     </w:r>
                                   </w:sdtContent>
                                 </w:sdt>
@@ -4032,7 +4064,11 @@
               </mc:Choice>
               <mc:Fallback>
                 <w:pict>
-                  <v:shape w14:anchorId="5F32F1B8" id="Zone de texte 32" o:spid="_x0000_s1056" type="#_x0000_t202" style="position:absolute;margin-left:214.45pt;margin-top:741pt;width:303.2pt;height:28.8pt;z-index:251661312;visibility:visible;mso-wrap-style:square;mso-width-percent:0;mso-height-percent:0;mso-wrap-distance-left:9pt;mso-wrap-distance-top:0;mso-wrap-distance-right:9pt;mso-wrap-distance-bottom:0;mso-position-horizontal:absolute;mso-position-horizontal-relative:page;mso-position-vertical:absolute;mso-position-vertical-relative:page;mso-width-percent:0;mso-height-percent:0;mso-width-relative:page;mso-height-relative:margin;v-text-anchor:bottom" o:gfxdata="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" filled="f" stroked="f" strokeweight=".5pt">
+                  <v:shapetype w14:anchorId="5F32F1B8" id="_x0000_t202" coordsize="21600,21600" o:spt="202" path="m,l,21600r21600,l21600,xe">
+                    <v:stroke joinstyle="miter"/>
+                    <v:path gradientshapeok="t" o:connecttype="rect"/>
+                  </v:shapetype>
+                  <v:shape id="Zone de texte 32" o:spid="_x0000_s1056" type="#_x0000_t202" style="position:absolute;margin-left:214.45pt;margin-top:741pt;width:303.2pt;height:28.8pt;z-index:251661312;visibility:visible;mso-wrap-style:square;mso-width-percent:0;mso-height-percent:0;mso-wrap-distance-left:9pt;mso-wrap-distance-top:0;mso-wrap-distance-right:9pt;mso-wrap-distance-bottom:0;mso-position-horizontal:absolute;mso-position-horizontal-relative:page;mso-position-vertical:absolute;mso-position-vertical-relative:page;mso-width-percent:0;mso-height-percent:0;mso-width-relative:page;mso-height-relative:margin;v-text-anchor:bottom" o:gfxdata="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" filled="f" stroked="f" strokeweight=".5pt">
                     <v:textbox style="mso-fit-shape-to-text:t" inset="0,0,0,0">
                       <w:txbxContent>
                         <w:p>
@@ -4065,7 +4101,7 @@
                                   <w:sz w:val="26"/>
                                   <w:szCs w:val="26"/>
                                 </w:rPr>
-                                <w:t>Clément FESTAL &amp; Gaël DOTTEL</w:t>
+                                <w:t xml:space="preserve">Clément FESTAL &amp; Gaël DOTTEL </w:t>
                               </w:r>
                             </w:sdtContent>
                           </w:sdt>
@@ -4122,7 +4158,21 @@
                                   <w:caps/>
                                   <w:color w:val="595959" w:themeColor="text1" w:themeTint="A6"/>
                                 </w:rPr>
-                                <w:t>Polytech UPCM</w:t>
+                                <w:t>Polytech UP</w:t>
+                              </w:r>
+                              <w:r>
+                                <w:rPr>
+                                  <w:caps/>
+                                  <w:color w:val="595959" w:themeColor="text1" w:themeTint="A6"/>
+                                </w:rPr>
+                                <w:t>M</w:t>
+                              </w:r>
+                              <w:r>
+                                <w:rPr>
+                                  <w:caps/>
+                                  <w:color w:val="595959" w:themeColor="text1" w:themeTint="A6"/>
+                                </w:rPr>
+                                <w:t>C</w:t>
                               </w:r>
                             </w:sdtContent>
                           </w:sdt>
@@ -4139,6 +4189,8 @@
             <w:br w:type="page"/>
           </w:r>
         </w:p>
+        <w:bookmarkStart w:id="0" w:name="_GoBack" w:displacedByCustomXml="next"/>
+        <w:bookmarkEnd w:id="0" w:displacedByCustomXml="next"/>
       </w:sdtContent>
     </w:sdt>
     <w:sdt>
@@ -5535,7 +5587,7 @@
           <w:sz w:val="28"/>
         </w:rPr>
       </w:pPr>
-      <w:bookmarkStart w:id="0" w:name="_Toc451156968"/>
+      <w:bookmarkStart w:id="1" w:name="_Toc451156968"/>
       <w:r>
         <w:rPr>
           <w:rFonts w:ascii="Berlin Sans FB Demi" w:hAnsi="Berlin Sans FB Demi"/>
@@ -5544,7 +5596,7 @@
         <w:lastRenderedPageBreak/>
         <w:t>Le problème/besoin</w:t>
       </w:r>
-      <w:bookmarkEnd w:id="0"/>
+      <w:bookmarkEnd w:id="1"/>
     </w:p>
     <w:p/>
     <w:p>
@@ -5590,7 +5642,15 @@
         <w:t xml:space="preserve">que nous trouvions intéressant et </w:t>
       </w:r>
       <w:r>
-        <w:t xml:space="preserve">un drone volant (type quadricoptère) était notre idée de départ. Cependant, suite </w:t>
+        <w:t xml:space="preserve">un drone volant (type </w:t>
+      </w:r>
+      <w:proofErr w:type="spellStart"/>
+      <w:r>
+        <w:t>quadricoptère</w:t>
+      </w:r>
+      <w:proofErr w:type="spellEnd"/>
+      <w:r>
+        <w:t xml:space="preserve">) était notre idée de départ. Cependant, suite </w:t>
       </w:r>
       <w:r>
         <w:t xml:space="preserve">à certaines restrictions </w:t>
@@ -5639,7 +5699,7 @@
           <w:sz w:val="28"/>
         </w:rPr>
       </w:pPr>
-      <w:bookmarkStart w:id="1" w:name="_Toc451156969"/>
+      <w:bookmarkStart w:id="2" w:name="_Toc451156969"/>
       <w:r>
         <w:rPr>
           <w:rFonts w:ascii="Berlin Sans FB Demi" w:hAnsi="Berlin Sans FB Demi"/>
@@ -5648,7 +5708,7 @@
         <w:lastRenderedPageBreak/>
         <w:t>L’architecture proposée initialement et les recettes associées</w:t>
       </w:r>
-      <w:bookmarkEnd w:id="1"/>
+      <w:bookmarkEnd w:id="2"/>
     </w:p>
     <w:p>
       <w:pPr>
@@ -5659,7 +5719,7 @@
           <w:lang w:eastAsia="fr-FR"/>
         </w:rPr>
       </w:pPr>
-      <w:bookmarkStart w:id="2" w:name="_Toc451156970"/>
+      <w:bookmarkStart w:id="3" w:name="_Toc451156970"/>
       <w:r>
         <w:rPr>
           <w:noProof/>
@@ -5668,7 +5728,7 @@
         </w:rPr>
         <w:t>Expression fonctionnelle du besoin</w:t>
       </w:r>
-      <w:bookmarkEnd w:id="2"/>
+      <w:bookmarkEnd w:id="3"/>
     </w:p>
     <w:p>
       <w:pPr>
@@ -5678,7 +5738,7 @@
           <w:lang w:eastAsia="fr-FR"/>
         </w:rPr>
       </w:pPr>
-      <w:bookmarkStart w:id="3" w:name="_Toc451156971"/>
+      <w:bookmarkStart w:id="4" w:name="_Toc451156971"/>
       <w:r>
         <w:rPr>
           <w:noProof/>
@@ -5686,7 +5746,7 @@
         </w:rPr>
         <w:t>Diagramme FAST</w:t>
       </w:r>
-      <w:bookmarkEnd w:id="3"/>
+      <w:bookmarkEnd w:id="4"/>
     </w:p>
     <w:p>
       <w:pPr>
@@ -5721,11 +5781,11 @@
       <w:pPr>
         <w:pStyle w:val="Titre3"/>
       </w:pPr>
-      <w:bookmarkStart w:id="4" w:name="_Toc451156972"/>
+      <w:bookmarkStart w:id="5" w:name="_Toc451156972"/>
       <w:r>
         <w:t>Fonctions principales et de contrainte</w:t>
       </w:r>
-      <w:bookmarkEnd w:id="4"/>
+      <w:bookmarkEnd w:id="5"/>
       <w:r>
         <w:t xml:space="preserve"> </w:t>
       </w:r>
@@ -5888,7 +5948,15 @@
         <w:jc w:val="both"/>
       </w:pPr>
       <w:r>
-        <w:t>FC8 Smartphone Android (disposant de tous les technologies standards de communication, WiFi, Bluetooth)</w:t>
+        <w:t xml:space="preserve">FC8 Smartphone Android (disposant de tous les technologies standards de communication, </w:t>
+      </w:r>
+      <w:proofErr w:type="spellStart"/>
+      <w:r>
+        <w:t>WiFi</w:t>
+      </w:r>
+      <w:proofErr w:type="spellEnd"/>
+      <w:r>
+        <w:t>, Bluetooth)</w:t>
       </w:r>
     </w:p>
     <w:p>
@@ -5946,14 +6014,14 @@
           <w:sz w:val="24"/>
         </w:rPr>
       </w:pPr>
-      <w:bookmarkStart w:id="5" w:name="_Toc451156973"/>
+      <w:bookmarkStart w:id="6" w:name="_Toc451156973"/>
       <w:r>
         <w:rPr>
           <w:sz w:val="24"/>
         </w:rPr>
         <w:t>Cahier de recettes</w:t>
       </w:r>
-      <w:bookmarkEnd w:id="5"/>
+      <w:bookmarkEnd w:id="6"/>
     </w:p>
     <w:p>
       <w:pPr>
@@ -5979,7 +6047,15 @@
         <w:jc w:val="both"/>
       </w:pPr>
       <w:r>
-        <w:t>Téléchargement de l’application (au format apk). L’application permettra d’initier plusieurs actions grâce à des boutons (Flèche gauche, Flèche droite, Flèche haut, Flèche bas, Arrêt d’urgence, Interface mur/sol, Interface sol /mur).</w:t>
+        <w:t xml:space="preserve">Téléchargement de l’application (au format </w:t>
+      </w:r>
+      <w:proofErr w:type="spellStart"/>
+      <w:r>
+        <w:t>apk</w:t>
+      </w:r>
+      <w:proofErr w:type="spellEnd"/>
+      <w:r>
+        <w:t>). L’application permettra d’initier plusieurs actions grâce à des boutons (Flèche gauche, Flèche droite, Flèche haut, Flèche bas, Arrêt d’urgence, Interface mur/sol, Interface sol /mur).</w:t>
       </w:r>
     </w:p>
     <w:p>
@@ -6019,7 +6095,23 @@
         <w:jc w:val="both"/>
       </w:pPr>
       <w:r>
-        <w:t>L’utilisateur pourra envoyer et recevoir les actions définies précédemment. La communication s’effectuera entre un smartphone Android doté du WiFi et le robot, doté d’un récepteur WiFi. Nous vérifierons le fonctionnement de cette communication à l’aide de l’allumage de plusieurs LED.</w:t>
+        <w:t xml:space="preserve">L’utilisateur pourra envoyer et recevoir les actions définies précédemment. La communication s’effectuera entre un smartphone Android doté du </w:t>
+      </w:r>
+      <w:proofErr w:type="spellStart"/>
+      <w:r>
+        <w:t>WiFi</w:t>
+      </w:r>
+      <w:proofErr w:type="spellEnd"/>
+      <w:r>
+        <w:t xml:space="preserve"> et le robot, doté d’un récepteur </w:t>
+      </w:r>
+      <w:proofErr w:type="spellStart"/>
+      <w:r>
+        <w:t>WiFi</w:t>
+      </w:r>
+      <w:proofErr w:type="spellEnd"/>
+      <w:r>
+        <w:t>. Nous vérifierons le fonctionnement de cette communication à l’aide de l’allumage de plusieurs LED.</w:t>
       </w:r>
     </w:p>
     <w:p>
@@ -6629,7 +6721,7 @@
           <w:sz w:val="28"/>
         </w:rPr>
       </w:pPr>
-      <w:bookmarkStart w:id="6" w:name="_Toc451156974"/>
+      <w:bookmarkStart w:id="7" w:name="_Toc451156974"/>
       <w:r>
         <w:rPr>
           <w:rFonts w:ascii="Berlin Sans FB Demi" w:hAnsi="Berlin Sans FB Demi"/>
@@ -6637,7 +6729,7 @@
         </w:rPr>
         <w:t>Le planning prévisionnel</w:t>
       </w:r>
-      <w:bookmarkEnd w:id="6"/>
+      <w:bookmarkEnd w:id="7"/>
     </w:p>
     <w:p>
       <w:pPr>
@@ -6649,14 +6741,24 @@
         <w:jc w:val="both"/>
       </w:pPr>
       <w:r>
-        <w:t xml:space="preserve">Pour réaliser notre planning prévisionnel, nous avons utilisé des diagrammes de GANTT. Après avoir utilisé l’outil redmine au premier semestre, nous avons voulu un outil nous permettant d’éditer ces diagrammes de manière plus rapide et aisée, nous avons donc utilisé le logiciel </w:t>
+        <w:t xml:space="preserve">Pour réaliser notre planning prévisionnel, nous avons utilisé des diagrammes de GANTT. Après avoir utilisé l’outil </w:t>
+      </w:r>
+      <w:proofErr w:type="spellStart"/>
+      <w:r>
+        <w:t>redmine</w:t>
+      </w:r>
+      <w:proofErr w:type="spellEnd"/>
+      <w:r>
+        <w:t xml:space="preserve"> au premier semestre, nous avons voulu un outil nous permettant d’éditer ces diagrammes de manière plus rapide et aisée, nous avons donc utilisé le logiciel </w:t>
       </w:r>
       <w:r>
         <w:t>« </w:t>
       </w:r>
+      <w:proofErr w:type="spellStart"/>
       <w:r>
         <w:t>ganttproject</w:t>
       </w:r>
+      <w:proofErr w:type="spellEnd"/>
       <w:r>
         <w:t> »</w:t>
       </w:r>
@@ -6664,7 +6766,23 @@
         <w:t>. Ce logiciel est gratuit, n’a pas besoin d’internet pour fonctionner et est cross plateforme. De plus, il était très facile et rapide d’éditer les diagrammes. Nous avons donc régulièrement mis à jour le diagramme (surtout au début). Cependant, voici le tout premier diagramme réalisé par nos soins.</w:t>
       </w:r>
       <w:r>
-        <w:t xml:space="preserve"> Il est à noter que tous les diagrammes de GANTT que nous avons réalisés se trouvent dans le dossier « GANTT », à la racine de notre dossier. Vous trouverez, pour chacun d’eux, une version « .gan » destinée à être ouverte par ganttproject, ainsi qu’une version « .png » pour ceux ne disposant pas de ce logiciel.</w:t>
+        <w:t xml:space="preserve"> Il est à noter que tous les diagrammes de GANTT que nous avons réalisés se trouvent dans le dossier « GANTT », à la racine de notre dossier. Vous trouverez, pour chacun d’eux, une version « .gan » destinée à être ouverte par </w:t>
+      </w:r>
+      <w:proofErr w:type="spellStart"/>
+      <w:r>
+        <w:t>ganttproject</w:t>
+      </w:r>
+      <w:proofErr w:type="spellEnd"/>
+      <w:r>
+        <w:t>, ainsi qu’une version « .</w:t>
+      </w:r>
+      <w:proofErr w:type="spellStart"/>
+      <w:r>
+        <w:t>png</w:t>
+      </w:r>
+      <w:proofErr w:type="spellEnd"/>
+      <w:r>
+        <w:t> » pour ceux ne disposant pas de ce logiciel.</w:t>
       </w:r>
     </w:p>
     <w:p>
@@ -6697,7 +6815,7 @@
             <v:path o:extrusionok="f" gradientshapeok="t" o:connecttype="rect"/>
             <o:lock v:ext="edit" aspectratio="t"/>
           </v:shapetype>
-          <v:shape id="_x0000_i1025" type="#_x0000_t75" style="width:453pt;height:141pt">
+          <v:shape id="_x0000_i1025" type="#_x0000_t75" style="width:452.65pt;height:141.15pt">
             <v:imagedata r:id="rId14" o:title="GANTT1"/>
           </v:shape>
         </w:pict>
@@ -6812,7 +6930,7 @@
           <w:szCs w:val="28"/>
         </w:rPr>
       </w:pPr>
-      <w:bookmarkStart w:id="7" w:name="_Toc451156975"/>
+      <w:bookmarkStart w:id="8" w:name="_Toc451156975"/>
       <w:r>
         <w:rPr>
           <w:rFonts w:ascii="Berlin Sans FB Demi" w:hAnsi="Berlin Sans FB Demi"/>
@@ -6821,7 +6939,7 @@
         </w:rPr>
         <w:t>Une description de la réalisation, et du planning réalisé</w:t>
       </w:r>
-      <w:bookmarkEnd w:id="7"/>
+      <w:bookmarkEnd w:id="8"/>
     </w:p>
     <w:p>
       <w:pPr>
@@ -6832,14 +6950,14 @@
       <w:pPr>
         <w:pStyle w:val="Titre2"/>
       </w:pPr>
-      <w:bookmarkStart w:id="8" w:name="_Toc451156976"/>
+      <w:bookmarkStart w:id="9" w:name="_Toc451156976"/>
       <w:r>
         <w:rPr>
           <w:sz w:val="24"/>
         </w:rPr>
         <w:t>Diagramme de GANTT 1.1</w:t>
       </w:r>
-      <w:bookmarkEnd w:id="8"/>
+      <w:bookmarkEnd w:id="9"/>
     </w:p>
     <w:p>
       <w:pPr>
@@ -6856,7 +6974,7 @@
       </w:pPr>
       <w:r>
         <w:pict>
-          <v:shape id="_x0000_i1026" type="#_x0000_t75" style="width:453pt;height:186.75pt">
+          <v:shape id="_x0000_i1026" type="#_x0000_t75" style="width:452.75pt;height:186.85pt">
             <v:imagedata r:id="rId15" o:title="GANTT1"/>
           </v:shape>
         </w:pict>
@@ -6927,14 +7045,30 @@
         <w:t>.</w:t>
       </w:r>
       <w:r>
-        <w:t xml:space="preserve"> Comme pour tous les documents de ce dossier, nous avons utilisé les logiciels Microsoft donc nous avons tout exporté au format pdf pour permettre la </w:t>
+        <w:t xml:space="preserve"> Comme pour tous les documents de ce dossier, nous avons utilisé les logiciels Microsoft donc nous avons tout exporté au format </w:t>
+      </w:r>
+      <w:proofErr w:type="spellStart"/>
+      <w:r>
+        <w:t>pdf</w:t>
+      </w:r>
+      <w:proofErr w:type="spellEnd"/>
+      <w:r>
+        <w:t xml:space="preserve"> pour permettre la </w:t>
       </w:r>
       <w:r>
         <w:lastRenderedPageBreak/>
         <w:t xml:space="preserve">lecture sous tous les systèmes </w:t>
       </w:r>
       <w:r>
-        <w:t>(évidemment, pour refaire les calculs, il vous faudra ouvrir le fichier excel)</w:t>
+        <w:t xml:space="preserve">(évidemment, pour refaire les calculs, il vous faudra ouvrir le fichier </w:t>
+      </w:r>
+      <w:proofErr w:type="spellStart"/>
+      <w:r>
+        <w:t>excel</w:t>
+      </w:r>
+      <w:proofErr w:type="spellEnd"/>
+      <w:r>
+        <w:t>)</w:t>
       </w:r>
       <w:r>
         <w:t>. Nous avons résumé nos choix des composants et les raisons de notre choix dans le fichier « Choix composants ».</w:t>
@@ -6975,7 +7109,15 @@
         <w:t>, le nombre d’items nécessaires, ainsi que la colonne représentant notre facture réelle.</w:t>
       </w:r>
       <w:r>
-        <w:t xml:space="preserve"> Enfin, vous trouverez le lien sur lequel nous avons vu ce composant. Il pourra vous servir pour en recommander et/ou regarder les datasheet.</w:t>
+        <w:t xml:space="preserve"> Enfin, vous trouverez le lien sur lequel nous avons vu ce composant. Il pourra vous servir pour en recommander et/ou regarder les </w:t>
+      </w:r>
+      <w:proofErr w:type="spellStart"/>
+      <w:r>
+        <w:t>datasheet</w:t>
+      </w:r>
+      <w:proofErr w:type="spellEnd"/>
+      <w:r>
+        <w:t>.</w:t>
       </w:r>
     </w:p>
     <w:p>
@@ -6993,7 +7135,7 @@
           <w:sz w:val="24"/>
         </w:rPr>
       </w:pPr>
-      <w:bookmarkStart w:id="9" w:name="_Toc451156977"/>
+      <w:bookmarkStart w:id="10" w:name="_Toc451156977"/>
       <w:r>
         <w:rPr>
           <w:sz w:val="24"/>
@@ -7006,7 +7148,7 @@
         </w:rPr>
         <w:t xml:space="preserve"> 1.2</w:t>
       </w:r>
-      <w:bookmarkEnd w:id="9"/>
+      <w:bookmarkEnd w:id="10"/>
     </w:p>
     <w:p>
       <w:pPr>
@@ -7015,7 +7157,7 @@
       </w:pPr>
       <w:r>
         <w:pict>
-          <v:shape id="_x0000_i1027" type="#_x0000_t75" style="width:453pt;height:161.25pt">
+          <v:shape id="_x0000_i1027" type="#_x0000_t75" style="width:453.05pt;height:161.2pt">
             <v:imagedata r:id="rId16" o:title="GANTT1"/>
           </v:shape>
         </w:pict>
@@ -7076,14 +7218,14 @@
           <w:sz w:val="24"/>
         </w:rPr>
       </w:pPr>
-      <w:bookmarkStart w:id="10" w:name="_Toc451156978"/>
+      <w:bookmarkStart w:id="11" w:name="_Toc451156978"/>
       <w:r>
         <w:rPr>
           <w:sz w:val="24"/>
         </w:rPr>
         <w:t>Diagramme de GANTT 1.3</w:t>
       </w:r>
-      <w:bookmarkEnd w:id="10"/>
+      <w:bookmarkEnd w:id="11"/>
     </w:p>
     <w:p>
       <w:pPr>
@@ -7092,7 +7234,7 @@
       </w:pPr>
       <w:r>
         <w:pict>
-          <v:shape id="_x0000_i1028" type="#_x0000_t75" style="width:453pt;height:161.25pt">
+          <v:shape id="_x0000_i1028" type="#_x0000_t75" style="width:453.05pt;height:161.2pt">
             <v:imagedata r:id="rId17" o:title="GANTT1"/>
           </v:shape>
         </w:pict>
@@ -7140,7 +7282,23 @@
       </w:r>
       <w:r>
         <w:lastRenderedPageBreak/>
-        <w:t xml:space="preserve">DOTTEL) avec Narimane LOUAHADJ sur altium designer. Pendant ce temps, Clément </w:t>
+        <w:t xml:space="preserve">DOTTEL) avec </w:t>
+      </w:r>
+      <w:proofErr w:type="spellStart"/>
+      <w:r>
+        <w:t>Narimane</w:t>
+      </w:r>
+      <w:proofErr w:type="spellEnd"/>
+      <w:r>
+        <w:t xml:space="preserve"> LOUAHADJ sur </w:t>
+      </w:r>
+      <w:proofErr w:type="spellStart"/>
+      <w:r>
+        <w:t>altium</w:t>
+      </w:r>
+      <w:proofErr w:type="spellEnd"/>
+      <w:r>
+        <w:t xml:space="preserve"> designer. Pendant ce temps, Clément </w:t>
       </w:r>
       <w:r>
         <w:t>avançait</w:t>
@@ -7163,7 +7321,7 @@
           <w:sz w:val="24"/>
         </w:rPr>
       </w:pPr>
-      <w:bookmarkStart w:id="11" w:name="_Toc451156979"/>
+      <w:bookmarkStart w:id="12" w:name="_Toc451156979"/>
       <w:r>
         <w:rPr>
           <w:sz w:val="24"/>
@@ -7176,7 +7334,7 @@
         </w:rPr>
         <w:t xml:space="preserve"> 1.4</w:t>
       </w:r>
-      <w:bookmarkEnd w:id="11"/>
+      <w:bookmarkEnd w:id="12"/>
     </w:p>
     <w:p>
       <w:pPr>
@@ -7185,7 +7343,7 @@
       </w:pPr>
       <w:r>
         <w:pict>
-          <v:shape id="_x0000_i1029" type="#_x0000_t75" style="width:453pt;height:143.25pt">
+          <v:shape id="_x0000_i1029" type="#_x0000_t75" style="width:452.75pt;height:143.15pt">
             <v:imagedata r:id="rId18" o:title="GANTT1"/>
           </v:shape>
         </w:pict>
@@ -7235,7 +7393,15 @@
         <w:t>réflexion</w:t>
       </w:r>
       <w:r>
-        <w:t xml:space="preserve">, l’utilisation de solidwork n’était pas </w:t>
+        <w:t xml:space="preserve">, l’utilisation de </w:t>
+      </w:r>
+      <w:proofErr w:type="spellStart"/>
+      <w:r>
+        <w:t>solidwork</w:t>
+      </w:r>
+      <w:proofErr w:type="spellEnd"/>
+      <w:r>
+        <w:t xml:space="preserve"> n’était pas </w:t>
       </w:r>
       <w:r>
         <w:t>adaptée</w:t>
@@ -7250,7 +7416,23 @@
         <w:t xml:space="preserve"> 3D en carton et cela a fait perdre énormément de temps à Clément FESTAL, qui était toujours en charge de cette conception.</w:t>
       </w:r>
       <w:r>
-        <w:t xml:space="preserve"> Pendant ce temps, Narimane LOUAHADJ se heurtait elle aussi à des problèmes de taille sur altium designer, en effet personne ne savait utiliser ce logiciel dans notre groupe donc nous étions assez perdus dans son utilisation et nous nous sommes rendus compte que beaucoup de choses que nous pensions finies ou rapides ne l’étaient en fait pas vraiment.</w:t>
+        <w:t xml:space="preserve"> Pendant ce temps, </w:t>
+      </w:r>
+      <w:proofErr w:type="spellStart"/>
+      <w:r>
+        <w:t>Narimane</w:t>
+      </w:r>
+      <w:proofErr w:type="spellEnd"/>
+      <w:r>
+        <w:t xml:space="preserve"> LOUAHADJ se heurtait elle aussi à des problèmes de taille sur </w:t>
+      </w:r>
+      <w:proofErr w:type="spellStart"/>
+      <w:r>
+        <w:t>altium</w:t>
+      </w:r>
+      <w:proofErr w:type="spellEnd"/>
+      <w:r>
+        <w:t xml:space="preserve"> designer, en effet personne ne savait utiliser ce logiciel dans notre groupe donc nous étions assez perdus dans son utilisation et nous nous sommes rendus compte que beaucoup de choses que nous pensions finies ou rapides ne l’étaient en fait pas vraiment.</w:t>
       </w:r>
       <w:r>
         <w:t xml:space="preserve"> Quant à moi</w:t>
@@ -7287,7 +7469,7 @@
           <w:sz w:val="24"/>
         </w:rPr>
       </w:pPr>
-      <w:bookmarkStart w:id="12" w:name="_Toc451156980"/>
+      <w:bookmarkStart w:id="13" w:name="_Toc451156980"/>
       <w:r>
         <w:rPr>
           <w:sz w:val="24"/>
@@ -7300,7 +7482,7 @@
         </w:rPr>
         <w:t xml:space="preserve"> 1.5</w:t>
       </w:r>
-      <w:bookmarkEnd w:id="12"/>
+      <w:bookmarkEnd w:id="13"/>
     </w:p>
     <w:p>
       <w:pPr>
@@ -7309,7 +7491,7 @@
       </w:pPr>
       <w:r>
         <w:pict>
-          <v:shape id="_x0000_i1030" type="#_x0000_t75" style="width:453pt;height:143.25pt">
+          <v:shape id="_x0000_i1030" type="#_x0000_t75" style="width:452.75pt;height:143.15pt">
             <v:imagedata r:id="rId19" o:title="GANTT1"/>
           </v:shape>
         </w:pict>
@@ -7356,7 +7538,15 @@
         <w:t>Dans ce diagramme, Clément FESTAL s’occupait de découvrir le python et est très vite arrivé à une version fonctionnelle d’un script recevant et traitant les données.</w:t>
       </w:r>
       <w:r>
-        <w:t xml:space="preserve"> Narimane LOUAHADJ, quant à elle s’occupait toujours de la carte électronique. Elle a ainsi </w:t>
+        <w:t xml:space="preserve"> </w:t>
+      </w:r>
+      <w:proofErr w:type="spellStart"/>
+      <w:r>
+        <w:t>Narimane</w:t>
+      </w:r>
+      <w:proofErr w:type="spellEnd"/>
+      <w:r>
+        <w:t xml:space="preserve"> LOUAHADJ, quant à elle s’occupait toujours de la carte électronique. Elle a ainsi </w:t>
       </w:r>
       <w:r>
         <w:t>fini</w:t>
@@ -7371,10 +7561,18 @@
         <w:t>. Pendant ce temps, j’ai d’abord légèrement modifié l’application Android, pour rajouter des boutons auxquels nous n’</w:t>
       </w:r>
       <w:r>
-        <w:t>avions pas pensé. Ensuite, je (Gaël DOTTEL) servais d’assistant à Nari</w:t>
-      </w:r>
-      <w:r>
-        <w:t xml:space="preserve">mane et Clément, ainsi, je vérifiais leurs avancées et essayais de les aider avec </w:t>
+        <w:t xml:space="preserve">avions pas pensé. Ensuite, je (Gaël DOTTEL) servais d’assistant à </w:t>
+      </w:r>
+      <w:proofErr w:type="spellStart"/>
+      <w:r>
+        <w:t>Nari</w:t>
+      </w:r>
+      <w:r>
+        <w:t>mane</w:t>
+      </w:r>
+      <w:proofErr w:type="spellEnd"/>
+      <w:r>
+        <w:t xml:space="preserve"> et Clément, ainsi, je vérifiais leurs avancées et essayais de les aider avec </w:t>
       </w:r>
       <w:r>
         <w:t xml:space="preserve">une vision </w:t>
@@ -7390,7 +7588,7 @@
           <w:sz w:val="24"/>
         </w:rPr>
       </w:pPr>
-      <w:bookmarkStart w:id="13" w:name="_Toc451156981"/>
+      <w:bookmarkStart w:id="14" w:name="_Toc451156981"/>
       <w:r>
         <w:rPr>
           <w:sz w:val="24"/>
@@ -7398,7 +7596,7 @@
         <w:lastRenderedPageBreak/>
         <w:t>Diagramme de GANTT 1.6</w:t>
       </w:r>
-      <w:bookmarkEnd w:id="13"/>
+      <w:bookmarkEnd w:id="14"/>
     </w:p>
     <w:p>
       <w:pPr>
@@ -7407,7 +7605,7 @@
       </w:pPr>
       <w:r>
         <w:pict>
-          <v:shape id="_x0000_i1031" type="#_x0000_t75" style="width:453pt;height:143.25pt">
+          <v:shape id="_x0000_i1031" type="#_x0000_t75" style="width:452.75pt;height:143.15pt">
             <v:imagedata r:id="rId20" o:title="GANTT1"/>
           </v:shape>
         </w:pict>
@@ -7460,7 +7658,15 @@
         <w:t>a fait d’énorme avancée en conception 3D car il a réussi à faire un prototype en carton d’une solidité exemplaire (pour du carton).</w:t>
       </w:r>
       <w:r>
-        <w:t xml:space="preserve"> Quant à Narimane LOUAHADJ et moi-même (Gaël DOTTEL), nous nous occupions de la carte électronique car après impression, nous avons remarqué que nous avions fait d’importants oublis et erreurs. De plus, nos capacités en soudure n’étaient pas énormes et il fallait s’entrainer.</w:t>
+        <w:t xml:space="preserve"> Quant à </w:t>
+      </w:r>
+      <w:proofErr w:type="spellStart"/>
+      <w:r>
+        <w:t>Narimane</w:t>
+      </w:r>
+      <w:proofErr w:type="spellEnd"/>
+      <w:r>
+        <w:t xml:space="preserve"> LOUAHADJ et moi-même (Gaël DOTTEL), nous nous occupions de la carte électronique car après impression, nous avons remarqué que nous avions fait d’importants oublis et erreurs. De plus, nos capacités en soudure n’étaient pas énormes et il fallait s’entrainer.</w:t>
       </w:r>
     </w:p>
     <w:p>
@@ -7470,7 +7676,7 @@
           <w:sz w:val="24"/>
         </w:rPr>
       </w:pPr>
-      <w:bookmarkStart w:id="14" w:name="_Toc451156982"/>
+      <w:bookmarkStart w:id="15" w:name="_Toc451156982"/>
       <w:r>
         <w:rPr>
           <w:sz w:val="24"/>
@@ -7483,7 +7689,7 @@
         </w:rPr>
         <w:t xml:space="preserve"> 1.7</w:t>
       </w:r>
-      <w:bookmarkEnd w:id="14"/>
+      <w:bookmarkEnd w:id="15"/>
     </w:p>
     <w:p>
       <w:pPr>
@@ -7492,7 +7698,7 @@
       </w:pPr>
       <w:r>
         <w:pict>
-          <v:shape id="_x0000_i1032" type="#_x0000_t75" style="width:453pt;height:143.25pt">
+          <v:shape id="_x0000_i1032" type="#_x0000_t75" style="width:452.75pt;height:143.15pt">
             <v:imagedata r:id="rId21" o:title="GANTT1"/>
           </v:shape>
         </w:pict>
@@ -7569,7 +7775,15 @@
         <w:t xml:space="preserve"> </w:t>
       </w:r>
       <w:r>
-        <w:t xml:space="preserve">Pendant ce temps, Narimane </w:t>
+        <w:t xml:space="preserve">Pendant ce temps, </w:t>
+      </w:r>
+      <w:proofErr w:type="spellStart"/>
+      <w:r>
+        <w:t>Narimane</w:t>
+      </w:r>
+      <w:proofErr w:type="spellEnd"/>
+      <w:r>
+        <w:t xml:space="preserve"> </w:t>
       </w:r>
       <w:r>
         <w:t xml:space="preserve">LOUAHADJ finissait la troisième </w:t>
@@ -7625,7 +7839,7 @@
           <w:sz w:val="24"/>
         </w:rPr>
       </w:pPr>
-      <w:bookmarkStart w:id="15" w:name="_Toc451156983"/>
+      <w:bookmarkStart w:id="16" w:name="_Toc451156983"/>
       <w:r>
         <w:rPr>
           <w:sz w:val="24"/>
@@ -7639,7 +7853,7 @@
         </w:rPr>
         <w:t xml:space="preserve"> 1.8</w:t>
       </w:r>
-      <w:bookmarkEnd w:id="15"/>
+      <w:bookmarkEnd w:id="16"/>
     </w:p>
     <w:p>
       <w:pPr>
@@ -7648,7 +7862,7 @@
       </w:pPr>
       <w:r>
         <w:pict>
-          <v:shape id="_x0000_i1033" type="#_x0000_t75" style="width:453pt;height:2in">
+          <v:shape id="_x0000_i1033" type="#_x0000_t75" style="width:452.75pt;height:144.1pt">
             <v:imagedata r:id="rId22" o:title="GANTT1"/>
           </v:shape>
         </w:pict>
@@ -7666,7 +7880,10 @@
         <w:fldChar w:fldCharType="begin"/>
       </w:r>
       <w:r>
-        <w:instrText xml:space="preserve"> SEQ Figure \* ARABIC </w:instrText>
+        <w:instrText xml:space="preserve"> SEQ Figure \*</w:instrText>
+      </w:r>
+      <w:r>
+        <w:instrText xml:space="preserve"> ARABIC </w:instrText>
       </w:r>
       <w:r>
         <w:fldChar w:fldCharType="separate"/>
@@ -7710,7 +7927,15 @@
         <w:t xml:space="preserve"> Par rapport au précédent, nous voyons que nous avons fini le projet FPGA (en effet, nous avons fini le sujet de TP, même si le mode 2 joueurs n’est pas fonctionnel).</w:t>
       </w:r>
       <w:r>
-        <w:t xml:space="preserve"> Pour finir le projet FPGA, nous avons continué sur le binôme Narimane LOUAHADJ et moi-même (Gaël DOTTEL).</w:t>
+        <w:t xml:space="preserve"> Pour finir le projet FPGA, nous avons continué sur le binôme </w:t>
+      </w:r>
+      <w:proofErr w:type="spellStart"/>
+      <w:r>
+        <w:t>Narimane</w:t>
+      </w:r>
+      <w:proofErr w:type="spellEnd"/>
+      <w:r>
+        <w:t xml:space="preserve"> LOUAHADJ et moi-même (Gaël DOTTEL).</w:t>
       </w:r>
       <w:r>
         <w:t xml:space="preserve"> Pendant ce temps, Clément FESTAL, notre bricoleur fabuleux a réussi à réaliser un essieu sur un prototype en carton.</w:t>
@@ -7728,7 +7953,7 @@
           <w:sz w:val="28"/>
         </w:rPr>
       </w:pPr>
-      <w:bookmarkStart w:id="16" w:name="_Toc451156984"/>
+      <w:bookmarkStart w:id="17" w:name="_Toc451156984"/>
       <w:r>
         <w:rPr>
           <w:rFonts w:ascii="Berlin Sans FB Demi" w:hAnsi="Berlin Sans FB Demi"/>
@@ -7736,7 +7961,7 @@
         </w:rPr>
         <w:t>Les réponses aux recettes</w:t>
       </w:r>
-      <w:bookmarkEnd w:id="16"/>
+      <w:bookmarkEnd w:id="17"/>
     </w:p>
     <w:p/>
     <w:p>
@@ -7761,7 +7986,15 @@
         <w:t xml:space="preserve">Téléchargement de </w:t>
       </w:r>
       <w:r>
-        <w:t>l’application (au format apk) -&gt; OK</w:t>
+        <w:t xml:space="preserve">l’application (au format </w:t>
+      </w:r>
+      <w:proofErr w:type="spellStart"/>
+      <w:r>
+        <w:t>apk</w:t>
+      </w:r>
+      <w:proofErr w:type="spellEnd"/>
+      <w:r>
+        <w:t>) -&gt; OK</w:t>
       </w:r>
     </w:p>
     <w:p>
@@ -7838,7 +8071,23 @@
         <w:jc w:val="both"/>
       </w:pPr>
       <w:r>
-        <w:t xml:space="preserve">L’utilisateur pourra envoyer et recevoir les actions définies précédemment. La communication s’effectuera entre un smartphone Android doté du WiFi et le robot, doté d’un récepteur WiFi. </w:t>
+        <w:t xml:space="preserve">L’utilisateur pourra envoyer et recevoir les actions définies précédemment. La communication s’effectuera entre un smartphone Android doté du </w:t>
+      </w:r>
+      <w:proofErr w:type="spellStart"/>
+      <w:r>
+        <w:t>WiFi</w:t>
+      </w:r>
+      <w:proofErr w:type="spellEnd"/>
+      <w:r>
+        <w:t xml:space="preserve"> et le robot, doté d’un récepteur </w:t>
+      </w:r>
+      <w:proofErr w:type="spellStart"/>
+      <w:r>
+        <w:t>WiFi</w:t>
+      </w:r>
+      <w:proofErr w:type="spellEnd"/>
+      <w:r>
+        <w:t xml:space="preserve">. </w:t>
       </w:r>
       <w:r>
         <w:t>-&gt; OK</w:t>
@@ -8245,7 +8494,7 @@
           <w:sz w:val="28"/>
         </w:rPr>
       </w:pPr>
-      <w:bookmarkStart w:id="17" w:name="_Toc451156985"/>
+      <w:bookmarkStart w:id="18" w:name="_Toc451156985"/>
       <w:r>
         <w:rPr>
           <w:rFonts w:ascii="Berlin Sans FB Demi" w:hAnsi="Berlin Sans FB Demi"/>
@@ -8253,14 +8502,20 @@
         </w:rPr>
         <w:t>Une page pour les prochains</w:t>
       </w:r>
-      <w:bookmarkEnd w:id="17"/>
+      <w:bookmarkEnd w:id="18"/>
     </w:p>
     <w:p>
       <w:r>
-        <w:t>Nous pensons avoir assez détaillé les différents readMe (et surtout la documentation développeur pour ne pas répéter tout ici).</w:t>
-      </w:r>
-      <w:bookmarkStart w:id="18" w:name="_GoBack"/>
-      <w:bookmarkEnd w:id="18"/>
+        <w:t xml:space="preserve">Nous pensons avoir assez détaillé les différents </w:t>
+      </w:r>
+      <w:proofErr w:type="spellStart"/>
+      <w:r>
+        <w:t>readMe</w:t>
+      </w:r>
+      <w:proofErr w:type="spellEnd"/>
+      <w:r>
+        <w:t xml:space="preserve"> (et surtout la documentation développeur pour ne pas répéter tout ici).</w:t>
+      </w:r>
     </w:p>
     <w:sectPr>
       <w:headerReference w:type="even" r:id="rId23"/>
@@ -8281,7 +8536,7 @@
 </file>
 
 <file path=word/endnotes.xml><?xml version="1.0" encoding="utf-8"?>
-<w:endnotes xmlns:wpc="http://schemas.microsoft.com/office/word/2010/wordprocessingCanvas" xmlns:cx="http://schemas.microsoft.com/office/drawing/2014/chartex" xmlns:cx1="http://schemas.microsoft.com/office/drawing/2015/9/8/chartex" xmlns:cx2="http://schemas.microsoft.com/office/drawing/2015/10/21/chartex" xmlns:mc="http://schemas.openxmlformats.org/markup-compatibility/2006" xmlns:o="urn:schemas-microsoft-com:office:office" xmlns:r="http://schemas.openxmlformats.org/officeDocument/2006/relationships" xmlns:m="http://schemas.openxmlformats.org/officeDocument/2006/math" xmlns:v="urn:schemas-microsoft-com:vml" xmlns:wp14="http://schemas.microsoft.com/office/word/2010/wordprocessingDrawing" xmlns:wp="http://schemas.openxmlformats.org/drawingml/2006/wordprocessingDrawing" xmlns:w10="urn:schemas-microsoft-com:office:word" xmlns:w="http://schemas.openxmlformats.org/wordprocessingml/2006/main" xmlns:w14="http://schemas.microsoft.com/office/word/2010/wordml" xmlns:w15="http://schemas.microsoft.com/office/word/2012/wordml" xmlns:w16se="http://schemas.microsoft.com/office/word/2015/wordml/symex" xmlns:wpg="http://schemas.microsoft.com/office/word/2010/wordprocessingGroup" xmlns:wpi="http://schemas.microsoft.com/office/word/2010/wordprocessingInk" xmlns:wne="http://schemas.microsoft.com/office/word/2006/wordml" xmlns:wps="http://schemas.microsoft.com/office/word/2010/wordprocessingShape" mc:Ignorable="w14 w15 w16se wp14">
+<w:endnotes xmlns:wpc="http://schemas.microsoft.com/office/word/2010/wordprocessingCanvas" xmlns:cx="http://schemas.microsoft.com/office/drawing/2014/chartex" xmlns:cx1="http://schemas.microsoft.com/office/drawing/2015/9/8/chartex" xmlns:cx2="http://schemas.microsoft.com/office/drawing/2015/10/21/chartex" xmlns:cx3="http://schemas.microsoft.com/office/drawing/2016/5/9/chartex" xmlns:cx4="http://schemas.microsoft.com/office/drawing/2016/5/10/chartex" xmlns:cx5="http://schemas.microsoft.com/office/drawing/2016/5/11/chartex" xmlns:mc="http://schemas.openxmlformats.org/markup-compatibility/2006" xmlns:o="urn:schemas-microsoft-com:office:office" xmlns:r="http://schemas.openxmlformats.org/officeDocument/2006/relationships" xmlns:m="http://schemas.openxmlformats.org/officeDocument/2006/math" xmlns:v="urn:schemas-microsoft-com:vml" xmlns:wp14="http://schemas.microsoft.com/office/word/2010/wordprocessingDrawing" xmlns:wp="http://schemas.openxmlformats.org/drawingml/2006/wordprocessingDrawing" xmlns:w10="urn:schemas-microsoft-com:office:word" xmlns:w="http://schemas.openxmlformats.org/wordprocessingml/2006/main" xmlns:w14="http://schemas.microsoft.com/office/word/2010/wordml" xmlns:w15="http://schemas.microsoft.com/office/word/2012/wordml" xmlns:w16se="http://schemas.microsoft.com/office/word/2015/wordml/symex" xmlns:wpg="http://schemas.microsoft.com/office/word/2010/wordprocessingGroup" xmlns:wpi="http://schemas.microsoft.com/office/word/2010/wordprocessingInk" xmlns:wne="http://schemas.microsoft.com/office/word/2006/wordml" xmlns:wps="http://schemas.microsoft.com/office/word/2010/wordprocessingShape" mc:Ignorable="w14 w15 w16se wp14">
   <w:endnote w:type="separator" w:id="-1">
     <w:p>
       <w:pPr>
@@ -8306,7 +8561,7 @@
 </file>
 
 <file path=word/footer1.xml><?xml version="1.0" encoding="utf-8"?>
-<w:ftr xmlns:wpc="http://schemas.microsoft.com/office/word/2010/wordprocessingCanvas" xmlns:cx="http://schemas.microsoft.com/office/drawing/2014/chartex" xmlns:cx1="http://schemas.microsoft.com/office/drawing/2015/9/8/chartex" xmlns:cx2="http://schemas.microsoft.com/office/drawing/2015/10/21/chartex" xmlns:mc="http://schemas.openxmlformats.org/markup-compatibility/2006" xmlns:o="urn:schemas-microsoft-com:office:office" xmlns:r="http://schemas.openxmlformats.org/officeDocument/2006/relationships" xmlns:m="http://schemas.openxmlformats.org/officeDocument/2006/math" xmlns:v="urn:schemas-microsoft-com:vml" xmlns:wp14="http://schemas.microsoft.com/office/word/2010/wordprocessingDrawing" xmlns:wp="http://schemas.openxmlformats.org/drawingml/2006/wordprocessingDrawing" xmlns:w10="urn:schemas-microsoft-com:office:word" xmlns:w="http://schemas.openxmlformats.org/wordprocessingml/2006/main" xmlns:w14="http://schemas.microsoft.com/office/word/2010/wordml" xmlns:w15="http://schemas.microsoft.com/office/word/2012/wordml" xmlns:w16se="http://schemas.microsoft.com/office/word/2015/wordml/symex" xmlns:wpg="http://schemas.microsoft.com/office/word/2010/wordprocessingGroup" xmlns:wpi="http://schemas.microsoft.com/office/word/2010/wordprocessingInk" xmlns:wne="http://schemas.microsoft.com/office/word/2006/wordml" xmlns:wps="http://schemas.microsoft.com/office/word/2010/wordprocessingShape" mc:Ignorable="w14 w15 w16se wp14">
+<w:ftr xmlns:wpc="http://schemas.microsoft.com/office/word/2010/wordprocessingCanvas" xmlns:cx="http://schemas.microsoft.com/office/drawing/2014/chartex" xmlns:cx1="http://schemas.microsoft.com/office/drawing/2015/9/8/chartex" xmlns:cx2="http://schemas.microsoft.com/office/drawing/2015/10/21/chartex" xmlns:cx3="http://schemas.microsoft.com/office/drawing/2016/5/9/chartex" xmlns:cx4="http://schemas.microsoft.com/office/drawing/2016/5/10/chartex" xmlns:cx5="http://schemas.microsoft.com/office/drawing/2016/5/11/chartex" xmlns:mc="http://schemas.openxmlformats.org/markup-compatibility/2006" xmlns:o="urn:schemas-microsoft-com:office:office" xmlns:r="http://schemas.openxmlformats.org/officeDocument/2006/relationships" xmlns:m="http://schemas.openxmlformats.org/officeDocument/2006/math" xmlns:v="urn:schemas-microsoft-com:vml" xmlns:wp14="http://schemas.microsoft.com/office/word/2010/wordprocessingDrawing" xmlns:wp="http://schemas.openxmlformats.org/drawingml/2006/wordprocessingDrawing" xmlns:w10="urn:schemas-microsoft-com:office:word" xmlns:w="http://schemas.openxmlformats.org/wordprocessingml/2006/main" xmlns:w14="http://schemas.microsoft.com/office/word/2010/wordml" xmlns:w15="http://schemas.microsoft.com/office/word/2012/wordml" xmlns:w16se="http://schemas.microsoft.com/office/word/2015/wordml/symex" xmlns:wpg="http://schemas.microsoft.com/office/word/2010/wordprocessingGroup" xmlns:wpi="http://schemas.microsoft.com/office/word/2010/wordprocessingInk" xmlns:wne="http://schemas.microsoft.com/office/word/2006/wordml" xmlns:wps="http://schemas.microsoft.com/office/word/2010/wordprocessingShape" mc:Ignorable="w14 w15 w16se wp14">
   <w:p>
     <w:pPr>
       <w:pStyle w:val="Pieddepage"/>
@@ -8316,19 +8571,32 @@
 </file>
 
 <file path=word/footer2.xml><?xml version="1.0" encoding="utf-8"?>
-<w:ftr xmlns:wpc="http://schemas.microsoft.com/office/word/2010/wordprocessingCanvas" xmlns:cx="http://schemas.microsoft.com/office/drawing/2014/chartex" xmlns:cx1="http://schemas.microsoft.com/office/drawing/2015/9/8/chartex" xmlns:cx2="http://schemas.microsoft.com/office/drawing/2015/10/21/chartex" xmlns:mc="http://schemas.openxmlformats.org/markup-compatibility/2006" xmlns:o="urn:schemas-microsoft-com:office:office" xmlns:r="http://schemas.openxmlformats.org/officeDocument/2006/relationships" xmlns:m="http://schemas.openxmlformats.org/officeDocument/2006/math" xmlns:v="urn:schemas-microsoft-com:vml" xmlns:wp14="http://schemas.microsoft.com/office/word/2010/wordprocessingDrawing" xmlns:wp="http://schemas.openxmlformats.org/drawingml/2006/wordprocessingDrawing" xmlns:w10="urn:schemas-microsoft-com:office:word" xmlns:w="http://schemas.openxmlformats.org/wordprocessingml/2006/main" xmlns:w14="http://schemas.microsoft.com/office/word/2010/wordml" xmlns:w15="http://schemas.microsoft.com/office/word/2012/wordml" xmlns:w16se="http://schemas.microsoft.com/office/word/2015/wordml/symex" xmlns:wpg="http://schemas.microsoft.com/office/word/2010/wordprocessingGroup" xmlns:wpi="http://schemas.microsoft.com/office/word/2010/wordprocessingInk" xmlns:wne="http://schemas.microsoft.com/office/word/2006/wordml" xmlns:wps="http://schemas.microsoft.com/office/word/2010/wordprocessingShape" mc:Ignorable="w14 w15 w16se wp14">
+<w:ftr xmlns:wpc="http://schemas.microsoft.com/office/word/2010/wordprocessingCanvas" xmlns:cx="http://schemas.microsoft.com/office/drawing/2014/chartex" xmlns:cx1="http://schemas.microsoft.com/office/drawing/2015/9/8/chartex" xmlns:cx2="http://schemas.microsoft.com/office/drawing/2015/10/21/chartex" xmlns:cx3="http://schemas.microsoft.com/office/drawing/2016/5/9/chartex" xmlns:cx4="http://schemas.microsoft.com/office/drawing/2016/5/10/chartex" xmlns:cx5="http://schemas.microsoft.com/office/drawing/2016/5/11/chartex" xmlns:mc="http://schemas.openxmlformats.org/markup-compatibility/2006" xmlns:o="urn:schemas-microsoft-com:office:office" xmlns:r="http://schemas.openxmlformats.org/officeDocument/2006/relationships" xmlns:m="http://schemas.openxmlformats.org/officeDocument/2006/math" xmlns:v="urn:schemas-microsoft-com:vml" xmlns:wp14="http://schemas.microsoft.com/office/word/2010/wordprocessingDrawing" xmlns:wp="http://schemas.openxmlformats.org/drawingml/2006/wordprocessingDrawing" xmlns:w10="urn:schemas-microsoft-com:office:word" xmlns:w="http://schemas.openxmlformats.org/wordprocessingml/2006/main" xmlns:w14="http://schemas.microsoft.com/office/word/2010/wordml" xmlns:w15="http://schemas.microsoft.com/office/word/2012/wordml" xmlns:w16se="http://schemas.microsoft.com/office/word/2015/wordml/symex" xmlns:wpg="http://schemas.microsoft.com/office/word/2010/wordprocessingGroup" xmlns:wpi="http://schemas.microsoft.com/office/word/2010/wordprocessingInk" xmlns:wne="http://schemas.microsoft.com/office/word/2006/wordml" xmlns:wps="http://schemas.microsoft.com/office/word/2010/wordprocessingShape" mc:Ignorable="w14 w15 w16se wp14">
   <w:p>
     <w:pPr>
       <w:pStyle w:val="Pieddepage"/>
     </w:pPr>
+    <w:proofErr w:type="spellStart"/>
     <w:r>
-      <w:t>Polytech UPMC</w:t>
+      <w:t>Polytech</w:t>
+    </w:r>
+    <w:proofErr w:type="spellEnd"/>
+    <w:r>
+      <w:t xml:space="preserve"> UPMC</w:t>
     </w:r>
     <w:r>
       <w:ptab w:relativeTo="margin" w:alignment="center" w:leader="none"/>
     </w:r>
     <w:r>
-      <w:t>Clément FESTAL &amp; Gaël DOTTEL &amp; Narimane LOUAHADJ</w:t>
+      <w:t xml:space="preserve">Clément FESTAL &amp; Gaël DOTTEL &amp; </w:t>
+    </w:r>
+    <w:proofErr w:type="spellStart"/>
+    <w:r>
+      <w:t>Narimane</w:t>
+    </w:r>
+    <w:proofErr w:type="spellEnd"/>
+    <w:r>
+      <w:t xml:space="preserve"> LOUAHADJ</w:t>
     </w:r>
     <w:r>
       <w:ptab w:relativeTo="margin" w:alignment="right" w:leader="none"/>
@@ -8341,7 +8609,7 @@
 </file>
 
 <file path=word/footer3.xml><?xml version="1.0" encoding="utf-8"?>
-<w:ftr xmlns:wpc="http://schemas.microsoft.com/office/word/2010/wordprocessingCanvas" xmlns:cx="http://schemas.microsoft.com/office/drawing/2014/chartex" xmlns:cx1="http://schemas.microsoft.com/office/drawing/2015/9/8/chartex" xmlns:cx2="http://schemas.microsoft.com/office/drawing/2015/10/21/chartex" xmlns:mc="http://schemas.openxmlformats.org/markup-compatibility/2006" xmlns:o="urn:schemas-microsoft-com:office:office" xmlns:r="http://schemas.openxmlformats.org/officeDocument/2006/relationships" xmlns:m="http://schemas.openxmlformats.org/officeDocument/2006/math" xmlns:v="urn:schemas-microsoft-com:vml" xmlns:wp14="http://schemas.microsoft.com/office/word/2010/wordprocessingDrawing" xmlns:wp="http://schemas.openxmlformats.org/drawingml/2006/wordprocessingDrawing" xmlns:w10="urn:schemas-microsoft-com:office:word" xmlns:w="http://schemas.openxmlformats.org/wordprocessingml/2006/main" xmlns:w14="http://schemas.microsoft.com/office/word/2010/wordml" xmlns:w15="http://schemas.microsoft.com/office/word/2012/wordml" xmlns:w16se="http://schemas.microsoft.com/office/word/2015/wordml/symex" xmlns:wpg="http://schemas.microsoft.com/office/word/2010/wordprocessingGroup" xmlns:wpi="http://schemas.microsoft.com/office/word/2010/wordprocessingInk" xmlns:wne="http://schemas.microsoft.com/office/word/2006/wordml" xmlns:wps="http://schemas.microsoft.com/office/word/2010/wordprocessingShape" mc:Ignorable="w14 w15 w16se wp14">
+<w:ftr xmlns:wpc="http://schemas.microsoft.com/office/word/2010/wordprocessingCanvas" xmlns:cx="http://schemas.microsoft.com/office/drawing/2014/chartex" xmlns:cx1="http://schemas.microsoft.com/office/drawing/2015/9/8/chartex" xmlns:cx2="http://schemas.microsoft.com/office/drawing/2015/10/21/chartex" xmlns:cx3="http://schemas.microsoft.com/office/drawing/2016/5/9/chartex" xmlns:cx4="http://schemas.microsoft.com/office/drawing/2016/5/10/chartex" xmlns:cx5="http://schemas.microsoft.com/office/drawing/2016/5/11/chartex" xmlns:mc="http://schemas.openxmlformats.org/markup-compatibility/2006" xmlns:o="urn:schemas-microsoft-com:office:office" xmlns:r="http://schemas.openxmlformats.org/officeDocument/2006/relationships" xmlns:m="http://schemas.openxmlformats.org/officeDocument/2006/math" xmlns:v="urn:schemas-microsoft-com:vml" xmlns:wp14="http://schemas.microsoft.com/office/word/2010/wordprocessingDrawing" xmlns:wp="http://schemas.openxmlformats.org/drawingml/2006/wordprocessingDrawing" xmlns:w10="urn:schemas-microsoft-com:office:word" xmlns:w="http://schemas.openxmlformats.org/wordprocessingml/2006/main" xmlns:w14="http://schemas.microsoft.com/office/word/2010/wordml" xmlns:w15="http://schemas.microsoft.com/office/word/2012/wordml" xmlns:w16se="http://schemas.microsoft.com/office/word/2015/wordml/symex" xmlns:wpg="http://schemas.microsoft.com/office/word/2010/wordprocessingGroup" xmlns:wpi="http://schemas.microsoft.com/office/word/2010/wordprocessingInk" xmlns:wne="http://schemas.microsoft.com/office/word/2006/wordml" xmlns:wps="http://schemas.microsoft.com/office/word/2010/wordprocessingShape" mc:Ignorable="w14 w15 w16se wp14">
   <w:p>
     <w:pPr>
       <w:pStyle w:val="Pieddepage"/>
@@ -8351,7 +8619,7 @@
 </file>
 
 <file path=word/footnotes.xml><?xml version="1.0" encoding="utf-8"?>
-<w:footnotes xmlns:wpc="http://schemas.microsoft.com/office/word/2010/wordprocessingCanvas" xmlns:cx="http://schemas.microsoft.com/office/drawing/2014/chartex" xmlns:cx1="http://schemas.microsoft.com/office/drawing/2015/9/8/chartex" xmlns:cx2="http://schemas.microsoft.com/office/drawing/2015/10/21/chartex" xmlns:mc="http://schemas.openxmlformats.org/markup-compatibility/2006" xmlns:o="urn:schemas-microsoft-com:office:office" xmlns:r="http://schemas.openxmlformats.org/officeDocument/2006/relationships" xmlns:m="http://schemas.openxmlformats.org/officeDocument/2006/math" xmlns:v="urn:schemas-microsoft-com:vml" xmlns:wp14="http://schemas.microsoft.com/office/word/2010/wordprocessingDrawing" xmlns:wp="http://schemas.openxmlformats.org/drawingml/2006/wordprocessingDrawing" xmlns:w10="urn:schemas-microsoft-com:office:word" xmlns:w="http://schemas.openxmlformats.org/wordprocessingml/2006/main" xmlns:w14="http://schemas.microsoft.com/office/word/2010/wordml" xmlns:w15="http://schemas.microsoft.com/office/word/2012/wordml" xmlns:w16se="http://schemas.microsoft.com/office/word/2015/wordml/symex" xmlns:wpg="http://schemas.microsoft.com/office/word/2010/wordprocessingGroup" xmlns:wpi="http://schemas.microsoft.com/office/word/2010/wordprocessingInk" xmlns:wne="http://schemas.microsoft.com/office/word/2006/wordml" xmlns:wps="http://schemas.microsoft.com/office/word/2010/wordprocessingShape" mc:Ignorable="w14 w15 w16se wp14">
+<w:footnotes xmlns:wpc="http://schemas.microsoft.com/office/word/2010/wordprocessingCanvas" xmlns:cx="http://schemas.microsoft.com/office/drawing/2014/chartex" xmlns:cx1="http://schemas.microsoft.com/office/drawing/2015/9/8/chartex" xmlns:cx2="http://schemas.microsoft.com/office/drawing/2015/10/21/chartex" xmlns:cx3="http://schemas.microsoft.com/office/drawing/2016/5/9/chartex" xmlns:cx4="http://schemas.microsoft.com/office/drawing/2016/5/10/chartex" xmlns:cx5="http://schemas.microsoft.com/office/drawing/2016/5/11/chartex" xmlns:mc="http://schemas.openxmlformats.org/markup-compatibility/2006" xmlns:o="urn:schemas-microsoft-com:office:office" xmlns:r="http://schemas.openxmlformats.org/officeDocument/2006/relationships" xmlns:m="http://schemas.openxmlformats.org/officeDocument/2006/math" xmlns:v="urn:schemas-microsoft-com:vml" xmlns:wp14="http://schemas.microsoft.com/office/word/2010/wordprocessingDrawing" xmlns:wp="http://schemas.openxmlformats.org/drawingml/2006/wordprocessingDrawing" xmlns:w10="urn:schemas-microsoft-com:office:word" xmlns:w="http://schemas.openxmlformats.org/wordprocessingml/2006/main" xmlns:w14="http://schemas.microsoft.com/office/word/2010/wordml" xmlns:w15="http://schemas.microsoft.com/office/word/2012/wordml" xmlns:w16se="http://schemas.microsoft.com/office/word/2015/wordml/symex" xmlns:wpg="http://schemas.microsoft.com/office/word/2010/wordprocessingGroup" xmlns:wpi="http://schemas.microsoft.com/office/word/2010/wordprocessingInk" xmlns:wne="http://schemas.microsoft.com/office/word/2006/wordml" xmlns:wps="http://schemas.microsoft.com/office/word/2010/wordprocessingShape" mc:Ignorable="w14 w15 w16se wp14">
   <w:footnote w:type="separator" w:id="-1">
     <w:p>
       <w:pPr>
@@ -8376,7 +8644,7 @@
 </file>
 
 <file path=word/header1.xml><?xml version="1.0" encoding="utf-8"?>
-<w:hdr xmlns:wpc="http://schemas.microsoft.com/office/word/2010/wordprocessingCanvas" xmlns:cx="http://schemas.microsoft.com/office/drawing/2014/chartex" xmlns:cx1="http://schemas.microsoft.com/office/drawing/2015/9/8/chartex" xmlns:cx2="http://schemas.microsoft.com/office/drawing/2015/10/21/chartex" xmlns:mc="http://schemas.openxmlformats.org/markup-compatibility/2006" xmlns:o="urn:schemas-microsoft-com:office:office" xmlns:r="http://schemas.openxmlformats.org/officeDocument/2006/relationships" xmlns:m="http://schemas.openxmlformats.org/officeDocument/2006/math" xmlns:v="urn:schemas-microsoft-com:vml" xmlns:wp14="http://schemas.microsoft.com/office/word/2010/wordprocessingDrawing" xmlns:wp="http://schemas.openxmlformats.org/drawingml/2006/wordprocessingDrawing" xmlns:w10="urn:schemas-microsoft-com:office:word" xmlns:w="http://schemas.openxmlformats.org/wordprocessingml/2006/main" xmlns:w14="http://schemas.microsoft.com/office/word/2010/wordml" xmlns:w15="http://schemas.microsoft.com/office/word/2012/wordml" xmlns:w16se="http://schemas.microsoft.com/office/word/2015/wordml/symex" xmlns:wpg="http://schemas.microsoft.com/office/word/2010/wordprocessingGroup" xmlns:wpi="http://schemas.microsoft.com/office/word/2010/wordprocessingInk" xmlns:wne="http://schemas.microsoft.com/office/word/2006/wordml" xmlns:wps="http://schemas.microsoft.com/office/word/2010/wordprocessingShape" mc:Ignorable="w14 w15 w16se wp14">
+<w:hdr xmlns:wpc="http://schemas.microsoft.com/office/word/2010/wordprocessingCanvas" xmlns:cx="http://schemas.microsoft.com/office/drawing/2014/chartex" xmlns:cx1="http://schemas.microsoft.com/office/drawing/2015/9/8/chartex" xmlns:cx2="http://schemas.microsoft.com/office/drawing/2015/10/21/chartex" xmlns:cx3="http://schemas.microsoft.com/office/drawing/2016/5/9/chartex" xmlns:cx4="http://schemas.microsoft.com/office/drawing/2016/5/10/chartex" xmlns:cx5="http://schemas.microsoft.com/office/drawing/2016/5/11/chartex" xmlns:mc="http://schemas.openxmlformats.org/markup-compatibility/2006" xmlns:o="urn:schemas-microsoft-com:office:office" xmlns:r="http://schemas.openxmlformats.org/officeDocument/2006/relationships" xmlns:m="http://schemas.openxmlformats.org/officeDocument/2006/math" xmlns:v="urn:schemas-microsoft-com:vml" xmlns:wp14="http://schemas.microsoft.com/office/word/2010/wordprocessingDrawing" xmlns:wp="http://schemas.openxmlformats.org/drawingml/2006/wordprocessingDrawing" xmlns:w10="urn:schemas-microsoft-com:office:word" xmlns:w="http://schemas.openxmlformats.org/wordprocessingml/2006/main" xmlns:w14="http://schemas.microsoft.com/office/word/2010/wordml" xmlns:w15="http://schemas.microsoft.com/office/word/2012/wordml" xmlns:w16se="http://schemas.microsoft.com/office/word/2015/wordml/symex" xmlns:wpg="http://schemas.microsoft.com/office/word/2010/wordprocessingGroup" xmlns:wpi="http://schemas.microsoft.com/office/word/2010/wordprocessingInk" xmlns:wne="http://schemas.microsoft.com/office/word/2006/wordml" xmlns:wps="http://schemas.microsoft.com/office/word/2010/wordprocessingShape" mc:Ignorable="w14 w15 w16se wp14">
   <w:p>
     <w:pPr>
       <w:pStyle w:val="En-tte"/>
@@ -8386,7 +8654,7 @@
 </file>
 
 <file path=word/header2.xml><?xml version="1.0" encoding="utf-8"?>
-<w:hdr xmlns:wpc="http://schemas.microsoft.com/office/word/2010/wordprocessingCanvas" xmlns:cx="http://schemas.microsoft.com/office/drawing/2014/chartex" xmlns:cx1="http://schemas.microsoft.com/office/drawing/2015/9/8/chartex" xmlns:cx2="http://schemas.microsoft.com/office/drawing/2015/10/21/chartex" xmlns:mc="http://schemas.openxmlformats.org/markup-compatibility/2006" xmlns:o="urn:schemas-microsoft-com:office:office" xmlns:r="http://schemas.openxmlformats.org/officeDocument/2006/relationships" xmlns:m="http://schemas.openxmlformats.org/officeDocument/2006/math" xmlns:v="urn:schemas-microsoft-com:vml" xmlns:wp14="http://schemas.microsoft.com/office/word/2010/wordprocessingDrawing" xmlns:wp="http://schemas.openxmlformats.org/drawingml/2006/wordprocessingDrawing" xmlns:w10="urn:schemas-microsoft-com:office:word" xmlns:w="http://schemas.openxmlformats.org/wordprocessingml/2006/main" xmlns:w14="http://schemas.microsoft.com/office/word/2010/wordml" xmlns:w15="http://schemas.microsoft.com/office/word/2012/wordml" xmlns:w16se="http://schemas.microsoft.com/office/word/2015/wordml/symex" xmlns:wpg="http://schemas.microsoft.com/office/word/2010/wordprocessingGroup" xmlns:wpi="http://schemas.microsoft.com/office/word/2010/wordprocessingInk" xmlns:wne="http://schemas.microsoft.com/office/word/2006/wordml" xmlns:wps="http://schemas.microsoft.com/office/word/2010/wordprocessingShape" mc:Ignorable="w14 w15 w16se wp14">
+<w:hdr xmlns:wpc="http://schemas.microsoft.com/office/word/2010/wordprocessingCanvas" xmlns:cx="http://schemas.microsoft.com/office/drawing/2014/chartex" xmlns:cx1="http://schemas.microsoft.com/office/drawing/2015/9/8/chartex" xmlns:cx2="http://schemas.microsoft.com/office/drawing/2015/10/21/chartex" xmlns:cx3="http://schemas.microsoft.com/office/drawing/2016/5/9/chartex" xmlns:cx4="http://schemas.microsoft.com/office/drawing/2016/5/10/chartex" xmlns:cx5="http://schemas.microsoft.com/office/drawing/2016/5/11/chartex" xmlns:mc="http://schemas.openxmlformats.org/markup-compatibility/2006" xmlns:o="urn:schemas-microsoft-com:office:office" xmlns:r="http://schemas.openxmlformats.org/officeDocument/2006/relationships" xmlns:m="http://schemas.openxmlformats.org/officeDocument/2006/math" xmlns:v="urn:schemas-microsoft-com:vml" xmlns:wp14="http://schemas.microsoft.com/office/word/2010/wordprocessingDrawing" xmlns:wp="http://schemas.openxmlformats.org/drawingml/2006/wordprocessingDrawing" xmlns:w10="urn:schemas-microsoft-com:office:word" xmlns:w="http://schemas.openxmlformats.org/wordprocessingml/2006/main" xmlns:w14="http://schemas.microsoft.com/office/word/2010/wordml" xmlns:w15="http://schemas.microsoft.com/office/word/2012/wordml" xmlns:w16se="http://schemas.microsoft.com/office/word/2015/wordml/symex" xmlns:wpg="http://schemas.microsoft.com/office/word/2010/wordprocessingGroup" xmlns:wpi="http://schemas.microsoft.com/office/word/2010/wordprocessingInk" xmlns:wne="http://schemas.microsoft.com/office/word/2006/wordml" xmlns:wps="http://schemas.microsoft.com/office/word/2010/wordprocessingShape" mc:Ignorable="w14 w15 w16se wp14">
   <w:sdt>
     <w:sdtPr>
       <w:id w:val="-1158233641"/>
@@ -8432,7 +8700,7 @@
 </file>
 
 <file path=word/header3.xml><?xml version="1.0" encoding="utf-8"?>
-<w:hdr xmlns:wpc="http://schemas.microsoft.com/office/word/2010/wordprocessingCanvas" xmlns:cx="http://schemas.microsoft.com/office/drawing/2014/chartex" xmlns:cx1="http://schemas.microsoft.com/office/drawing/2015/9/8/chartex" xmlns:cx2="http://schemas.microsoft.com/office/drawing/2015/10/21/chartex" xmlns:mc="http://schemas.openxmlformats.org/markup-compatibility/2006" xmlns:o="urn:schemas-microsoft-com:office:office" xmlns:r="http://schemas.openxmlformats.org/officeDocument/2006/relationships" xmlns:m="http://schemas.openxmlformats.org/officeDocument/2006/math" xmlns:v="urn:schemas-microsoft-com:vml" xmlns:wp14="http://schemas.microsoft.com/office/word/2010/wordprocessingDrawing" xmlns:wp="http://schemas.openxmlformats.org/drawingml/2006/wordprocessingDrawing" xmlns:w10="urn:schemas-microsoft-com:office:word" xmlns:w="http://schemas.openxmlformats.org/wordprocessingml/2006/main" xmlns:w14="http://schemas.microsoft.com/office/word/2010/wordml" xmlns:w15="http://schemas.microsoft.com/office/word/2012/wordml" xmlns:w16se="http://schemas.microsoft.com/office/word/2015/wordml/symex" xmlns:wpg="http://schemas.microsoft.com/office/word/2010/wordprocessingGroup" xmlns:wpi="http://schemas.microsoft.com/office/word/2010/wordprocessingInk" xmlns:wne="http://schemas.microsoft.com/office/word/2006/wordml" xmlns:wps="http://schemas.microsoft.com/office/word/2010/wordprocessingShape" mc:Ignorable="w14 w15 w16se wp14">
+<w:hdr xmlns:wpc="http://schemas.microsoft.com/office/word/2010/wordprocessingCanvas" xmlns:cx="http://schemas.microsoft.com/office/drawing/2014/chartex" xmlns:cx1="http://schemas.microsoft.com/office/drawing/2015/9/8/chartex" xmlns:cx2="http://schemas.microsoft.com/office/drawing/2015/10/21/chartex" xmlns:cx3="http://schemas.microsoft.com/office/drawing/2016/5/9/chartex" xmlns:cx4="http://schemas.microsoft.com/office/drawing/2016/5/10/chartex" xmlns:cx5="http://schemas.microsoft.com/office/drawing/2016/5/11/chartex" xmlns:mc="http://schemas.openxmlformats.org/markup-compatibility/2006" xmlns:o="urn:schemas-microsoft-com:office:office" xmlns:r="http://schemas.openxmlformats.org/officeDocument/2006/relationships" xmlns:m="http://schemas.openxmlformats.org/officeDocument/2006/math" xmlns:v="urn:schemas-microsoft-com:vml" xmlns:wp14="http://schemas.microsoft.com/office/word/2010/wordprocessingDrawing" xmlns:wp="http://schemas.openxmlformats.org/drawingml/2006/wordprocessingDrawing" xmlns:w10="urn:schemas-microsoft-com:office:word" xmlns:w="http://schemas.openxmlformats.org/wordprocessingml/2006/main" xmlns:w14="http://schemas.microsoft.com/office/word/2010/wordml" xmlns:w15="http://schemas.microsoft.com/office/word/2012/wordml" xmlns:w16se="http://schemas.microsoft.com/office/word/2015/wordml/symex" xmlns:wpg="http://schemas.microsoft.com/office/word/2010/wordprocessingGroup" xmlns:wpi="http://schemas.microsoft.com/office/word/2010/wordprocessingInk" xmlns:wne="http://schemas.microsoft.com/office/word/2006/wordml" xmlns:wps="http://schemas.microsoft.com/office/word/2010/wordprocessingShape" mc:Ignorable="w14 w15 w16se wp14">
   <w:p>
     <w:pPr>
       <w:pStyle w:val="En-tte"/>
@@ -8442,7 +8710,7 @@
 </file>
 
 <file path=word/numbering.xml><?xml version="1.0" encoding="utf-8"?>
-<w:numbering xmlns:wpc="http://schemas.microsoft.com/office/word/2010/wordprocessingCanvas" xmlns:cx="http://schemas.microsoft.com/office/drawing/2014/chartex" xmlns:cx1="http://schemas.microsoft.com/office/drawing/2015/9/8/chartex" xmlns:cx2="http://schemas.microsoft.com/office/drawing/2015/10/21/chartex" xmlns:mc="http://schemas.openxmlformats.org/markup-compatibility/2006" xmlns:o="urn:schemas-microsoft-com:office:office" xmlns:r="http://schemas.openxmlformats.org/officeDocument/2006/relationships" xmlns:m="http://schemas.openxmlformats.org/officeDocument/2006/math" xmlns:v="urn:schemas-microsoft-com:vml" xmlns:wp14="http://schemas.microsoft.com/office/word/2010/wordprocessingDrawing" xmlns:wp="http://schemas.openxmlformats.org/drawingml/2006/wordprocessingDrawing" xmlns:w10="urn:schemas-microsoft-com:office:word" xmlns:w="http://schemas.openxmlformats.org/wordprocessingml/2006/main" xmlns:w14="http://schemas.microsoft.com/office/word/2010/wordml" xmlns:w15="http://schemas.microsoft.com/office/word/2012/wordml" xmlns:w16se="http://schemas.microsoft.com/office/word/2015/wordml/symex" xmlns:wpg="http://schemas.microsoft.com/office/word/2010/wordprocessingGroup" xmlns:wpi="http://schemas.microsoft.com/office/word/2010/wordprocessingInk" xmlns:wne="http://schemas.microsoft.com/office/word/2006/wordml" xmlns:wps="http://schemas.microsoft.com/office/word/2010/wordprocessingShape" mc:Ignorable="w14 w15 w16se wp14">
+<w:numbering xmlns:wpc="http://schemas.microsoft.com/office/word/2010/wordprocessingCanvas" xmlns:cx="http://schemas.microsoft.com/office/drawing/2014/chartex" xmlns:cx1="http://schemas.microsoft.com/office/drawing/2015/9/8/chartex" xmlns:cx2="http://schemas.microsoft.com/office/drawing/2015/10/21/chartex" xmlns:cx3="http://schemas.microsoft.com/office/drawing/2016/5/9/chartex" xmlns:cx4="http://schemas.microsoft.com/office/drawing/2016/5/10/chartex" xmlns:cx5="http://schemas.microsoft.com/office/drawing/2016/5/11/chartex" xmlns:mc="http://schemas.openxmlformats.org/markup-compatibility/2006" xmlns:o="urn:schemas-microsoft-com:office:office" xmlns:r="http://schemas.openxmlformats.org/officeDocument/2006/relationships" xmlns:m="http://schemas.openxmlformats.org/officeDocument/2006/math" xmlns:v="urn:schemas-microsoft-com:vml" xmlns:wp14="http://schemas.microsoft.com/office/word/2010/wordprocessingDrawing" xmlns:wp="http://schemas.openxmlformats.org/drawingml/2006/wordprocessingDrawing" xmlns:w10="urn:schemas-microsoft-com:office:word" xmlns:w="http://schemas.openxmlformats.org/wordprocessingml/2006/main" xmlns:w14="http://schemas.microsoft.com/office/word/2010/wordml" xmlns:w15="http://schemas.microsoft.com/office/word/2012/wordml" xmlns:w16se="http://schemas.microsoft.com/office/word/2015/wordml/symex" xmlns:wpg="http://schemas.microsoft.com/office/word/2010/wordprocessingGroup" xmlns:wpi="http://schemas.microsoft.com/office/word/2010/wordprocessingInk" xmlns:wne="http://schemas.microsoft.com/office/word/2006/wordml" xmlns:wps="http://schemas.microsoft.com/office/word/2010/wordprocessingShape" mc:Ignorable="w14 w15 w16se wp14">
   <w:abstractNum w:abstractNumId="0" w15:restartNumberingAfterBreak="0">
     <w:nsid w:val="2A7F0A42"/>
     <w:multiLevelType w:val="multilevel"/>
@@ -8963,7 +9231,7 @@
       </w:pPr>
     </w:pPrDefault>
   </w:docDefaults>
-  <w:latentStyles w:defLockedState="0" w:defUIPriority="99" w:defSemiHidden="0" w:defUnhideWhenUsed="0" w:defQFormat="0" w:count="372">
+  <w:latentStyles w:defLockedState="0" w:defUIPriority="99" w:defSemiHidden="0" w:defUnhideWhenUsed="0" w:defQFormat="0" w:count="374">
     <w:lsdException w:name="Normal" w:uiPriority="0" w:qFormat="1"/>
     <w:lsdException w:name="heading 1" w:uiPriority="9" w:qFormat="1"/>
     <w:lsdException w:name="heading 2" w:semiHidden="1" w:uiPriority="9" w:unhideWhenUsed="1" w:qFormat="1"/>
@@ -9336,6 +9604,8 @@
     <w:lsdException w:name="List Table 6 Colorful Accent 6" w:uiPriority="51"/>
     <w:lsdException w:name="List Table 7 Colorful Accent 6" w:uiPriority="52"/>
     <w:lsdException w:name="Mention" w:semiHidden="1" w:unhideWhenUsed="1"/>
+    <w:lsdException w:name="Smart Hyperlink" w:semiHidden="1" w:unhideWhenUsed="1"/>
+    <w:lsdException w:name="Hashtag" w:semiHidden="1" w:unhideWhenUsed="1"/>
   </w:latentStyles>
   <w:style w:type="paragraph" w:default="1" w:styleId="Normal">
     <w:name w:val="Normal"/>
@@ -14824,7 +15094,7 @@
 </file>
 
 <file path=customXml/itemProps2.xml><?xml version="1.0" encoding="utf-8"?>
-<ds:datastoreItem xmlns:ds="http://schemas.openxmlformats.org/officeDocument/2006/customXml" ds:itemID="{C028C0A5-36F7-4ECA-AC7C-2DF30EA31B6B}">
+<ds:datastoreItem xmlns:ds="http://schemas.openxmlformats.org/officeDocument/2006/customXml" ds:itemID="{F2CBE894-369A-4B16-811C-D30A03515B58}">
   <ds:schemaRefs>
     <ds:schemaRef ds:uri="http://schemas.openxmlformats.org/officeDocument/2006/bibliography"/>
   </ds:schemaRefs>

</xml_diff>